<commit_message>
9 a entrega y makefile
</commit_message>
<xml_diff>
--- a/Practica 1/Práctica 1.docx
+++ b/Practica 1/Práctica 1.docx
@@ -4,6 +4,7 @@
   <w:body>
     <w:p>
       <w:pPr>
+        <w:jc w:val="both"/>
         <w:rPr>
           <w:lang w:val="es-ES"/>
         </w:rPr>
@@ -13,15 +14,21 @@
     </w:p>
     <w:p>
       <w:pPr>
-        <w:rPr>
-          <w:lang w:val="es-ES"/>
-        </w:rPr>
-      </w:pPr>
-    </w:p>
-    <w:p/>
+        <w:jc w:val="both"/>
+        <w:rPr>
+          <w:lang w:val="es-ES"/>
+        </w:rPr>
+      </w:pPr>
+    </w:p>
+    <w:p>
+      <w:pPr>
+        <w:jc w:val="both"/>
+      </w:pPr>
+    </w:p>
     <w:p>
       <w:pPr>
         <w:pStyle w:val="Ttulo1"/>
+        <w:jc w:val="both"/>
         <w:rPr>
           <w:lang w:val="es-ES"/>
         </w:rPr>
@@ -30,6 +37,7 @@
     <w:p>
       <w:pPr>
         <w:pStyle w:val="Ttulo1"/>
+        <w:jc w:val="both"/>
       </w:pPr>
       <w:r>
         <w:rPr>
@@ -46,267 +54,306 @@
         <w:tabs>
           <w:tab w:val="left" w:pos="2070"/>
         </w:tabs>
-      </w:pPr>
-    </w:p>
-    <w:p>
-      <w:pPr>
-        <w:tabs>
-          <w:tab w:val="left" w:pos="2070"/>
-        </w:tabs>
+        <w:jc w:val="both"/>
+      </w:pPr>
+    </w:p>
+    <w:p>
+      <w:pPr>
+        <w:tabs>
+          <w:tab w:val="left" w:pos="2070"/>
+        </w:tabs>
+        <w:jc w:val="both"/>
       </w:pPr>
     </w:p>
     <w:p>
       <w:pPr>
         <w:pStyle w:val="Subttulo"/>
-      </w:pPr>
-    </w:p>
-    <w:p>
-      <w:pPr>
-        <w:tabs>
-          <w:tab w:val="left" w:pos="2070"/>
-        </w:tabs>
-      </w:pPr>
-    </w:p>
-    <w:p>
-      <w:pPr>
-        <w:tabs>
-          <w:tab w:val="left" w:pos="2070"/>
-        </w:tabs>
-      </w:pPr>
-    </w:p>
-    <w:p>
-      <w:pPr>
-        <w:tabs>
-          <w:tab w:val="left" w:pos="2070"/>
-        </w:tabs>
-      </w:pPr>
-    </w:p>
-    <w:p>
-      <w:pPr>
-        <w:tabs>
-          <w:tab w:val="left" w:pos="2070"/>
-        </w:tabs>
-      </w:pPr>
-    </w:p>
-    <w:p>
-      <w:pPr>
-        <w:tabs>
-          <w:tab w:val="left" w:pos="2070"/>
-        </w:tabs>
-      </w:pPr>
-    </w:p>
-    <w:p>
-      <w:pPr>
-        <w:tabs>
-          <w:tab w:val="left" w:pos="2070"/>
-        </w:tabs>
-      </w:pPr>
-    </w:p>
-    <w:p>
-      <w:pPr>
-        <w:tabs>
-          <w:tab w:val="left" w:pos="2070"/>
-        </w:tabs>
-      </w:pPr>
-    </w:p>
-    <w:p>
-      <w:pPr>
-        <w:tabs>
-          <w:tab w:val="left" w:pos="2070"/>
-        </w:tabs>
-      </w:pPr>
-    </w:p>
-    <w:p>
-      <w:pPr>
-        <w:tabs>
-          <w:tab w:val="left" w:pos="2070"/>
-        </w:tabs>
-      </w:pPr>
-    </w:p>
-    <w:p>
-      <w:pPr>
-        <w:tabs>
-          <w:tab w:val="left" w:pos="2070"/>
-        </w:tabs>
-      </w:pPr>
-    </w:p>
-    <w:p>
-      <w:pPr>
-        <w:tabs>
-          <w:tab w:val="left" w:pos="2070"/>
-        </w:tabs>
-      </w:pPr>
-    </w:p>
-    <w:p>
-      <w:pPr>
-        <w:tabs>
-          <w:tab w:val="left" w:pos="2070"/>
-        </w:tabs>
-      </w:pPr>
-    </w:p>
-    <w:p>
-      <w:pPr>
-        <w:tabs>
-          <w:tab w:val="left" w:pos="2070"/>
-        </w:tabs>
-      </w:pPr>
-    </w:p>
-    <w:p>
-      <w:pPr>
-        <w:tabs>
-          <w:tab w:val="left" w:pos="2070"/>
-        </w:tabs>
-      </w:pPr>
-    </w:p>
-    <w:p>
-      <w:pPr>
-        <w:tabs>
-          <w:tab w:val="left" w:pos="2070"/>
-        </w:tabs>
-      </w:pPr>
-    </w:p>
-    <w:p>
-      <w:pPr>
-        <w:tabs>
-          <w:tab w:val="left" w:pos="2070"/>
-        </w:tabs>
-      </w:pPr>
-    </w:p>
-    <w:p>
-      <w:pPr>
-        <w:tabs>
-          <w:tab w:val="left" w:pos="2070"/>
-        </w:tabs>
-      </w:pPr>
-    </w:p>
-    <w:p>
-      <w:pPr>
-        <w:tabs>
-          <w:tab w:val="left" w:pos="2070"/>
-        </w:tabs>
-      </w:pPr>
-    </w:p>
-    <w:p>
-      <w:pPr>
-        <w:tabs>
-          <w:tab w:val="left" w:pos="2070"/>
-        </w:tabs>
-      </w:pPr>
-    </w:p>
-    <w:p>
-      <w:pPr>
-        <w:tabs>
-          <w:tab w:val="left" w:pos="2070"/>
-        </w:tabs>
-      </w:pPr>
-    </w:p>
-    <w:p>
-      <w:pPr>
-        <w:tabs>
-          <w:tab w:val="left" w:pos="2070"/>
-        </w:tabs>
-      </w:pPr>
-    </w:p>
-    <w:p>
-      <w:pPr>
-        <w:tabs>
-          <w:tab w:val="left" w:pos="2070"/>
-        </w:tabs>
-      </w:pPr>
-    </w:p>
-    <w:p>
-      <w:pPr>
-        <w:tabs>
-          <w:tab w:val="left" w:pos="2070"/>
-        </w:tabs>
-      </w:pPr>
-    </w:p>
-    <w:p>
-      <w:pPr>
-        <w:tabs>
-          <w:tab w:val="left" w:pos="2070"/>
-        </w:tabs>
-      </w:pPr>
-    </w:p>
-    <w:p>
-      <w:pPr>
-        <w:tabs>
-          <w:tab w:val="left" w:pos="2070"/>
-        </w:tabs>
-      </w:pPr>
-    </w:p>
-    <w:p>
-      <w:pPr>
-        <w:tabs>
-          <w:tab w:val="left" w:pos="2070"/>
-        </w:tabs>
-      </w:pPr>
-    </w:p>
-    <w:p>
-      <w:pPr>
-        <w:tabs>
-          <w:tab w:val="left" w:pos="2070"/>
-        </w:tabs>
-      </w:pPr>
-    </w:p>
-    <w:p>
-      <w:pPr>
-        <w:tabs>
-          <w:tab w:val="left" w:pos="2070"/>
-        </w:tabs>
-      </w:pPr>
-    </w:p>
-    <w:p>
-      <w:pPr>
-        <w:tabs>
-          <w:tab w:val="left" w:pos="2070"/>
-        </w:tabs>
-      </w:pPr>
-    </w:p>
-    <w:p>
-      <w:pPr>
-        <w:tabs>
-          <w:tab w:val="left" w:pos="2070"/>
-        </w:tabs>
-      </w:pPr>
-    </w:p>
-    <w:p>
-      <w:pPr>
-        <w:tabs>
-          <w:tab w:val="left" w:pos="2070"/>
-        </w:tabs>
-      </w:pPr>
-    </w:p>
-    <w:p>
-      <w:pPr>
-        <w:tabs>
-          <w:tab w:val="left" w:pos="2070"/>
-        </w:tabs>
-      </w:pPr>
-    </w:p>
-    <w:p>
-      <w:pPr>
-        <w:tabs>
-          <w:tab w:val="left" w:pos="2070"/>
-        </w:tabs>
-      </w:pPr>
-    </w:p>
-    <w:p>
-      <w:pPr>
-        <w:tabs>
-          <w:tab w:val="left" w:pos="2070"/>
-        </w:tabs>
-      </w:pPr>
-    </w:p>
-    <w:p>
-      <w:pPr>
-        <w:tabs>
-          <w:tab w:val="left" w:pos="2070"/>
-        </w:tabs>
-      </w:pPr>
-    </w:p>
-    <w:p>
-      <w:pPr>
+        <w:jc w:val="both"/>
+      </w:pPr>
+    </w:p>
+    <w:p>
+      <w:pPr>
+        <w:tabs>
+          <w:tab w:val="left" w:pos="2070"/>
+        </w:tabs>
+        <w:jc w:val="both"/>
+      </w:pPr>
+    </w:p>
+    <w:p>
+      <w:pPr>
+        <w:tabs>
+          <w:tab w:val="left" w:pos="2070"/>
+        </w:tabs>
+        <w:jc w:val="both"/>
+      </w:pPr>
+    </w:p>
+    <w:p>
+      <w:pPr>
+        <w:tabs>
+          <w:tab w:val="left" w:pos="2070"/>
+        </w:tabs>
+        <w:jc w:val="both"/>
+      </w:pPr>
+    </w:p>
+    <w:p>
+      <w:pPr>
+        <w:tabs>
+          <w:tab w:val="left" w:pos="2070"/>
+        </w:tabs>
+        <w:jc w:val="both"/>
+      </w:pPr>
+    </w:p>
+    <w:p>
+      <w:pPr>
+        <w:tabs>
+          <w:tab w:val="left" w:pos="2070"/>
+        </w:tabs>
+        <w:jc w:val="both"/>
+      </w:pPr>
+    </w:p>
+    <w:p>
+      <w:pPr>
+        <w:tabs>
+          <w:tab w:val="left" w:pos="2070"/>
+        </w:tabs>
+        <w:jc w:val="both"/>
+      </w:pPr>
+    </w:p>
+    <w:p>
+      <w:pPr>
+        <w:tabs>
+          <w:tab w:val="left" w:pos="2070"/>
+        </w:tabs>
+        <w:jc w:val="both"/>
+      </w:pPr>
+    </w:p>
+    <w:p>
+      <w:pPr>
+        <w:tabs>
+          <w:tab w:val="left" w:pos="2070"/>
+        </w:tabs>
+        <w:jc w:val="both"/>
+      </w:pPr>
+    </w:p>
+    <w:p>
+      <w:pPr>
+        <w:tabs>
+          <w:tab w:val="left" w:pos="2070"/>
+        </w:tabs>
+        <w:jc w:val="both"/>
+      </w:pPr>
+    </w:p>
+    <w:p>
+      <w:pPr>
+        <w:tabs>
+          <w:tab w:val="left" w:pos="2070"/>
+        </w:tabs>
+        <w:jc w:val="both"/>
+      </w:pPr>
+    </w:p>
+    <w:p>
+      <w:pPr>
+        <w:tabs>
+          <w:tab w:val="left" w:pos="2070"/>
+        </w:tabs>
+        <w:jc w:val="both"/>
+      </w:pPr>
+    </w:p>
+    <w:p>
+      <w:pPr>
+        <w:tabs>
+          <w:tab w:val="left" w:pos="2070"/>
+        </w:tabs>
+        <w:jc w:val="both"/>
+      </w:pPr>
+    </w:p>
+    <w:p>
+      <w:pPr>
+        <w:tabs>
+          <w:tab w:val="left" w:pos="2070"/>
+        </w:tabs>
+        <w:jc w:val="both"/>
+      </w:pPr>
+    </w:p>
+    <w:p>
+      <w:pPr>
+        <w:tabs>
+          <w:tab w:val="left" w:pos="2070"/>
+        </w:tabs>
+        <w:jc w:val="both"/>
+      </w:pPr>
+    </w:p>
+    <w:p>
+      <w:pPr>
+        <w:tabs>
+          <w:tab w:val="left" w:pos="2070"/>
+        </w:tabs>
+        <w:jc w:val="both"/>
+      </w:pPr>
+    </w:p>
+    <w:p>
+      <w:pPr>
+        <w:tabs>
+          <w:tab w:val="left" w:pos="2070"/>
+        </w:tabs>
+        <w:jc w:val="both"/>
+      </w:pPr>
+    </w:p>
+    <w:p>
+      <w:pPr>
+        <w:tabs>
+          <w:tab w:val="left" w:pos="2070"/>
+        </w:tabs>
+        <w:jc w:val="both"/>
+      </w:pPr>
+    </w:p>
+    <w:p>
+      <w:pPr>
+        <w:tabs>
+          <w:tab w:val="left" w:pos="2070"/>
+        </w:tabs>
+        <w:jc w:val="both"/>
+      </w:pPr>
+    </w:p>
+    <w:p>
+      <w:pPr>
+        <w:tabs>
+          <w:tab w:val="left" w:pos="2070"/>
+        </w:tabs>
+        <w:jc w:val="both"/>
+      </w:pPr>
+    </w:p>
+    <w:p>
+      <w:pPr>
+        <w:tabs>
+          <w:tab w:val="left" w:pos="2070"/>
+        </w:tabs>
+        <w:jc w:val="both"/>
+      </w:pPr>
+    </w:p>
+    <w:p>
+      <w:pPr>
+        <w:tabs>
+          <w:tab w:val="left" w:pos="2070"/>
+        </w:tabs>
+        <w:jc w:val="both"/>
+      </w:pPr>
+    </w:p>
+    <w:p>
+      <w:pPr>
+        <w:tabs>
+          <w:tab w:val="left" w:pos="2070"/>
+        </w:tabs>
+        <w:jc w:val="both"/>
+      </w:pPr>
+    </w:p>
+    <w:p>
+      <w:pPr>
+        <w:tabs>
+          <w:tab w:val="left" w:pos="2070"/>
+        </w:tabs>
+        <w:jc w:val="both"/>
+      </w:pPr>
+    </w:p>
+    <w:p>
+      <w:pPr>
+        <w:tabs>
+          <w:tab w:val="left" w:pos="2070"/>
+        </w:tabs>
+        <w:jc w:val="both"/>
+      </w:pPr>
+    </w:p>
+    <w:p>
+      <w:pPr>
+        <w:tabs>
+          <w:tab w:val="left" w:pos="2070"/>
+        </w:tabs>
+        <w:jc w:val="both"/>
+      </w:pPr>
+    </w:p>
+    <w:p>
+      <w:pPr>
+        <w:tabs>
+          <w:tab w:val="left" w:pos="2070"/>
+        </w:tabs>
+        <w:jc w:val="both"/>
+      </w:pPr>
+    </w:p>
+    <w:p>
+      <w:pPr>
+        <w:tabs>
+          <w:tab w:val="left" w:pos="2070"/>
+        </w:tabs>
+        <w:jc w:val="both"/>
+      </w:pPr>
+    </w:p>
+    <w:p>
+      <w:pPr>
+        <w:tabs>
+          <w:tab w:val="left" w:pos="2070"/>
+        </w:tabs>
+        <w:jc w:val="both"/>
+      </w:pPr>
+    </w:p>
+    <w:p>
+      <w:pPr>
+        <w:tabs>
+          <w:tab w:val="left" w:pos="2070"/>
+        </w:tabs>
+        <w:jc w:val="both"/>
+      </w:pPr>
+    </w:p>
+    <w:p>
+      <w:pPr>
+        <w:tabs>
+          <w:tab w:val="left" w:pos="2070"/>
+        </w:tabs>
+        <w:jc w:val="both"/>
+      </w:pPr>
+    </w:p>
+    <w:p>
+      <w:pPr>
+        <w:tabs>
+          <w:tab w:val="left" w:pos="2070"/>
+        </w:tabs>
+        <w:jc w:val="both"/>
+      </w:pPr>
+    </w:p>
+    <w:p>
+      <w:pPr>
+        <w:tabs>
+          <w:tab w:val="left" w:pos="2070"/>
+        </w:tabs>
+        <w:jc w:val="both"/>
+      </w:pPr>
+    </w:p>
+    <w:p>
+      <w:pPr>
+        <w:tabs>
+          <w:tab w:val="left" w:pos="2070"/>
+        </w:tabs>
+        <w:jc w:val="both"/>
+      </w:pPr>
+    </w:p>
+    <w:p>
+      <w:pPr>
+        <w:tabs>
+          <w:tab w:val="left" w:pos="2070"/>
+        </w:tabs>
+        <w:jc w:val="both"/>
+      </w:pPr>
+    </w:p>
+    <w:p>
+      <w:pPr>
+        <w:tabs>
+          <w:tab w:val="left" w:pos="2070"/>
+        </w:tabs>
+        <w:jc w:val="both"/>
+      </w:pPr>
+    </w:p>
+    <w:p>
+      <w:pPr>
+        <w:jc w:val="both"/>
         <w:rPr>
           <w:szCs w:val="20"/>
         </w:rPr>
@@ -330,18 +377,788 @@
         <w:t>/03/18</w:t>
       </w:r>
     </w:p>
-    <w:p/>
-    <w:p/>
-    <w:p/>
-    <w:p/>
-    <w:p/>
-    <w:p>
+    <w:p>
+      <w:pPr>
+        <w:jc w:val="both"/>
+      </w:pPr>
+    </w:p>
+    <w:p>
+      <w:pPr>
+        <w:jc w:val="both"/>
+      </w:pPr>
+    </w:p>
+    <w:p>
+      <w:pPr>
+        <w:jc w:val="both"/>
+      </w:pPr>
+    </w:p>
+    <w:p>
+      <w:pPr>
+        <w:jc w:val="both"/>
+      </w:pPr>
+    </w:p>
+    <w:p>
+      <w:pPr>
+        <w:jc w:val="both"/>
+      </w:pPr>
+    </w:p>
+    <w:p>
+      <w:pPr>
+        <w:jc w:val="both"/>
+        <w:rPr>
+          <w:b/>
+        </w:rPr>
+      </w:pPr>
+      <w:proofErr w:type="spellStart"/>
+      <w:r>
+        <w:rPr>
+          <w:b/>
+        </w:rPr>
+        <w:t>Ejercicio</w:t>
+      </w:r>
+      <w:proofErr w:type="spellEnd"/>
+      <w:r>
+        <w:rPr>
+          <w:b/>
+        </w:rPr>
+        <w:t xml:space="preserve"> 4</w:t>
+      </w:r>
+    </w:p>
+    <w:p>
+      <w:pPr>
+        <w:jc w:val="both"/>
+        <w:rPr>
+          <w:b/>
+        </w:rPr>
+      </w:pPr>
+    </w:p>
+    <w:p>
+      <w:pPr>
+        <w:ind w:firstLine="708"/>
+        <w:jc w:val="both"/>
+        <w:rPr>
+          <w:lang w:val="es-ES"/>
+        </w:rPr>
+      </w:pPr>
+      <w:r>
+        <w:rPr>
+          <w:lang w:val="es-ES"/>
+        </w:rPr>
+        <w:t xml:space="preserve">Un proceso se convierte en huérfano cuando su padre termina antes que él. En estos programas… (CONTINUAR hay que usar </w:t>
+      </w:r>
+      <w:proofErr w:type="spellStart"/>
+      <w:r>
+        <w:rPr>
+          <w:lang w:val="es-ES"/>
+        </w:rPr>
+        <w:t>pstree</w:t>
+      </w:r>
+      <w:proofErr w:type="spellEnd"/>
+      <w:r>
+        <w:rPr>
+          <w:lang w:val="es-ES"/>
+        </w:rPr>
+        <w:t xml:space="preserve"> no s</w:t>
+      </w:r>
+      <w:r>
+        <w:rPr>
+          <w:lang w:val="es-ES"/>
+        </w:rPr>
+        <w:t>é</w:t>
+      </w:r>
+      <w:r>
+        <w:rPr>
+          <w:lang w:val="es-ES"/>
+        </w:rPr>
+        <w:t xml:space="preserve"> </w:t>
+      </w:r>
+      <w:proofErr w:type="gramStart"/>
+      <w:r>
+        <w:rPr>
+          <w:lang w:val="es-ES"/>
+        </w:rPr>
+        <w:t>c</w:t>
+      </w:r>
+      <w:r>
+        <w:rPr>
+          <w:lang w:val="es-ES"/>
+        </w:rPr>
+        <w:t>ó</w:t>
+      </w:r>
+      <w:r>
+        <w:rPr>
+          <w:lang w:val="es-ES"/>
+        </w:rPr>
+        <w:t>mo :O</w:t>
+      </w:r>
+      <w:proofErr w:type="gramEnd"/>
+      <w:r>
+        <w:rPr>
+          <w:lang w:val="es-ES"/>
+        </w:rPr>
+        <w:t>)</w:t>
+      </w:r>
+    </w:p>
+    <w:p>
+      <w:pPr>
+        <w:jc w:val="both"/>
+        <w:rPr>
+          <w:lang w:val="es-ES"/>
+        </w:rPr>
+      </w:pPr>
+    </w:p>
+    <w:p>
+      <w:pPr>
+        <w:jc w:val="both"/>
+        <w:rPr>
+          <w:b/>
+          <w:lang w:val="es-ES"/>
+        </w:rPr>
+      </w:pPr>
+      <w:r>
+        <w:rPr>
+          <w:b/>
+          <w:lang w:val="es-ES"/>
+        </w:rPr>
+        <w:t>Ejercicio 5</w:t>
+      </w:r>
+    </w:p>
+    <w:p>
+      <w:pPr>
+        <w:jc w:val="both"/>
+        <w:rPr>
+          <w:b/>
+          <w:lang w:val="es-ES"/>
+        </w:rPr>
+      </w:pPr>
+    </w:p>
+    <w:p>
+      <w:pPr>
+        <w:pStyle w:val="Prrafodelista"/>
+        <w:numPr>
+          <w:ilvl w:val="0"/>
+          <w:numId w:val="1"/>
+        </w:numPr>
+        <w:jc w:val="both"/>
+        <w:rPr>
+          <w:b/>
+          <w:lang w:val="es-ES"/>
+        </w:rPr>
+      </w:pPr>
+      <w:r>
+        <w:rPr>
+          <w:b/>
+          <w:lang w:val="es-ES"/>
+        </w:rPr>
+        <w:t>Apartado a</w:t>
+      </w:r>
+    </w:p>
+    <w:p>
+      <w:pPr>
+        <w:jc w:val="both"/>
+        <w:rPr>
+          <w:lang w:val="es-ES"/>
+        </w:rPr>
+      </w:pPr>
+    </w:p>
+    <w:p>
+      <w:pPr>
+        <w:ind w:left="360" w:firstLine="348"/>
+        <w:jc w:val="both"/>
+        <w:rPr>
+          <w:lang w:val="es-ES"/>
+        </w:rPr>
+      </w:pPr>
+      <w:r>
+        <w:rPr>
+          <w:lang w:val="es-ES"/>
+        </w:rPr>
+        <w:t>Los dos únicos cambios introducidos han sido la comprobación (Ahora se generarán procesos cuando i%</w:t>
+      </w:r>
+      <w:proofErr w:type="gramStart"/>
+      <w:r>
+        <w:rPr>
+          <w:lang w:val="es-ES"/>
+        </w:rPr>
+        <w:t>2!=</w:t>
+      </w:r>
+      <w:proofErr w:type="gramEnd"/>
+      <w:r>
+        <w:rPr>
+          <w:lang w:val="es-ES"/>
+        </w:rPr>
+        <w:t xml:space="preserve">0 y no cuando i%2==0), y un break. Este break ha sido añadido debido a que cada proceso solo puede tener un hijo, luego en cada </w:t>
+      </w:r>
+      <w:proofErr w:type="spellStart"/>
+      <w:r>
+        <w:rPr>
+          <w:lang w:val="es-ES"/>
+        </w:rPr>
+        <w:t>fork</w:t>
+      </w:r>
+      <w:proofErr w:type="spellEnd"/>
+      <w:r>
+        <w:rPr>
+          <w:lang w:val="es-ES"/>
+        </w:rPr>
+        <w:t xml:space="preserve"> que se haga, el padre tiene que salir del bucle, para no hacer m</w:t>
+      </w:r>
+      <w:r>
+        <w:rPr>
+          <w:lang w:val="es-ES"/>
+        </w:rPr>
+        <w:t>á</w:t>
+      </w:r>
+      <w:r>
+        <w:rPr>
+          <w:lang w:val="es-ES"/>
+        </w:rPr>
+        <w:t>s hijos.</w:t>
+      </w:r>
+    </w:p>
+    <w:p>
+      <w:pPr>
+        <w:jc w:val="both"/>
+        <w:rPr>
+          <w:lang w:val="es-ES"/>
+        </w:rPr>
+      </w:pPr>
+    </w:p>
+    <w:p>
+      <w:pPr>
+        <w:pStyle w:val="Prrafodelista"/>
+        <w:numPr>
+          <w:ilvl w:val="0"/>
+          <w:numId w:val="1"/>
+        </w:numPr>
+        <w:jc w:val="both"/>
+        <w:rPr>
+          <w:b/>
+          <w:lang w:val="es-ES"/>
+        </w:rPr>
+      </w:pPr>
+      <w:r>
+        <w:rPr>
+          <w:b/>
+          <w:lang w:val="es-ES"/>
+        </w:rPr>
+        <w:t>Apartado b</w:t>
+      </w:r>
+    </w:p>
+    <w:p>
+      <w:pPr>
+        <w:jc w:val="both"/>
+        <w:rPr>
+          <w:b/>
+          <w:lang w:val="es-ES"/>
+        </w:rPr>
+      </w:pPr>
+    </w:p>
+    <w:p>
+      <w:pPr>
+        <w:ind w:left="360" w:firstLine="348"/>
+        <w:jc w:val="both"/>
+        <w:rPr>
+          <w:lang w:val="es-ES"/>
+        </w:rPr>
+      </w:pPr>
+      <w:r>
+        <w:rPr>
+          <w:lang w:val="es-ES"/>
+        </w:rPr>
+        <w:t>Si de nuevo partimos del ejercicio 4</w:t>
+      </w:r>
+      <w:r>
+        <w:rPr>
+          <w:lang w:val="es-ES"/>
+        </w:rPr>
+        <w:t>modb</w:t>
+      </w:r>
+      <w:r>
+        <w:rPr>
+          <w:lang w:val="es-ES"/>
+        </w:rPr>
+        <w:t xml:space="preserve">, </w:t>
+      </w:r>
+      <w:r>
+        <w:rPr>
+          <w:lang w:val="es-ES"/>
+        </w:rPr>
+        <w:t xml:space="preserve">ahora hemos realizado tres cambios: </w:t>
+      </w:r>
+      <w:r>
+        <w:rPr>
+          <w:lang w:val="es-ES"/>
+        </w:rPr>
+        <w:t>la comprobación (i%!</w:t>
+      </w:r>
+      <w:proofErr w:type="gramStart"/>
+      <w:r>
+        <w:rPr>
+          <w:lang w:val="es-ES"/>
+        </w:rPr>
+        <w:t>2!=</w:t>
+      </w:r>
+      <w:proofErr w:type="gramEnd"/>
+      <w:r>
+        <w:rPr>
+          <w:lang w:val="es-ES"/>
+        </w:rPr>
+        <w:t>0 en lugar de 1%2==0), un break</w:t>
+      </w:r>
+      <w:r>
+        <w:rPr>
+          <w:lang w:val="es-ES"/>
+        </w:rPr>
+        <w:t xml:space="preserve"> y un </w:t>
+      </w:r>
+      <w:proofErr w:type="spellStart"/>
+      <w:r>
+        <w:rPr>
+          <w:lang w:val="es-ES"/>
+        </w:rPr>
+        <w:t>waitpid</w:t>
+      </w:r>
+      <w:proofErr w:type="spellEnd"/>
+      <w:r>
+        <w:rPr>
+          <w:lang w:val="es-ES"/>
+        </w:rPr>
+        <w:t xml:space="preserve">. </w:t>
+      </w:r>
+    </w:p>
+    <w:p>
+      <w:pPr>
+        <w:ind w:left="360" w:firstLine="348"/>
+        <w:jc w:val="both"/>
+        <w:rPr>
+          <w:lang w:val="es-ES"/>
+        </w:rPr>
+      </w:pPr>
+    </w:p>
+    <w:p>
+      <w:pPr>
+        <w:ind w:left="360" w:firstLine="348"/>
+        <w:jc w:val="both"/>
+        <w:rPr>
+          <w:lang w:val="es-ES"/>
+        </w:rPr>
+      </w:pPr>
+      <w:r>
+        <w:rPr>
+          <w:lang w:val="es-ES"/>
+        </w:rPr>
+        <w:t>E</w:t>
+      </w:r>
+      <w:r>
+        <w:rPr>
+          <w:lang w:val="es-ES"/>
+        </w:rPr>
+        <w:t xml:space="preserve">ste break ha sido puesto ahora donde el hijo. Esto es debido a que en este ejercicio el padre puede tener varios </w:t>
+      </w:r>
+      <w:r>
+        <w:rPr>
+          <w:lang w:val="es-ES"/>
+        </w:rPr>
+        <w:t>hijos,</w:t>
+      </w:r>
+      <w:r>
+        <w:rPr>
+          <w:lang w:val="es-ES"/>
+        </w:rPr>
+        <w:t xml:space="preserve"> pero estos hijos no pueden tener hijos, luego tienen que salir del bucle.</w:t>
+      </w:r>
+    </w:p>
+    <w:p>
+      <w:pPr>
+        <w:ind w:left="360" w:firstLine="348"/>
+        <w:jc w:val="both"/>
+        <w:rPr>
+          <w:lang w:val="es-ES"/>
+        </w:rPr>
+      </w:pPr>
+    </w:p>
+    <w:p>
+      <w:pPr>
+        <w:ind w:left="360" w:firstLine="348"/>
+        <w:jc w:val="both"/>
+        <w:rPr>
+          <w:lang w:val="es-ES"/>
+        </w:rPr>
+      </w:pPr>
+      <w:r>
+        <w:rPr>
+          <w:lang w:val="es-ES"/>
+        </w:rPr>
+        <w:t xml:space="preserve">Y el </w:t>
+      </w:r>
+      <w:proofErr w:type="spellStart"/>
+      <w:r>
+        <w:rPr>
+          <w:lang w:val="es-ES"/>
+        </w:rPr>
+        <w:t>waitpid</w:t>
+      </w:r>
+      <w:proofErr w:type="spellEnd"/>
+      <w:r>
+        <w:rPr>
+          <w:lang w:val="es-ES"/>
+        </w:rPr>
+        <w:t xml:space="preserve"> es para que el padre vaya recogiendo a sus hijos, y no termine sin hacerlo.</w:t>
+      </w:r>
+    </w:p>
+    <w:p>
+      <w:pPr>
+        <w:jc w:val="both"/>
+        <w:rPr>
+          <w:lang w:val="es-ES"/>
+        </w:rPr>
+      </w:pPr>
+    </w:p>
+    <w:p>
+      <w:pPr>
+        <w:jc w:val="both"/>
+        <w:rPr>
+          <w:b/>
+          <w:lang w:val="es-ES"/>
+        </w:rPr>
+      </w:pPr>
+      <w:r>
+        <w:rPr>
+          <w:b/>
+          <w:lang w:val="es-ES"/>
+        </w:rPr>
+        <w:t>Ejercicio 6</w:t>
+      </w:r>
+    </w:p>
+    <w:p>
+      <w:pPr>
+        <w:jc w:val="both"/>
+        <w:rPr>
+          <w:b/>
+          <w:lang w:val="es-ES"/>
+        </w:rPr>
+      </w:pPr>
+    </w:p>
+    <w:p>
+      <w:pPr>
+        <w:ind w:firstLine="708"/>
+        <w:jc w:val="both"/>
+        <w:rPr>
+          <w:lang w:val="es-ES"/>
+        </w:rPr>
+      </w:pPr>
+      <w:r>
+        <w:rPr>
+          <w:lang w:val="es-ES"/>
+        </w:rPr>
+        <w:t xml:space="preserve">El proceso padre no tiene acceso a ese valor. </w:t>
+      </w:r>
+    </w:p>
+    <w:p>
+      <w:pPr>
+        <w:ind w:firstLine="708"/>
+        <w:jc w:val="both"/>
+        <w:rPr>
+          <w:lang w:val="es-ES"/>
+        </w:rPr>
+      </w:pPr>
+    </w:p>
+    <w:p>
+      <w:pPr>
+        <w:ind w:firstLine="708"/>
+        <w:jc w:val="both"/>
+        <w:rPr>
+          <w:lang w:val="es-ES"/>
+        </w:rPr>
+      </w:pPr>
+      <w:r>
+        <w:rPr>
+          <w:lang w:val="es-ES"/>
+        </w:rPr>
+        <w:t xml:space="preserve">Al hacer un </w:t>
+      </w:r>
+      <w:proofErr w:type="spellStart"/>
+      <w:r>
+        <w:rPr>
+          <w:lang w:val="es-ES"/>
+        </w:rPr>
+        <w:t>fork</w:t>
+      </w:r>
+      <w:proofErr w:type="spellEnd"/>
+      <w:r>
+        <w:rPr>
+          <w:lang w:val="es-ES"/>
+        </w:rPr>
+        <w:t xml:space="preserve">, el proceso hijo se lleva consigo la información y variables del proceso padre, pero una vez separados todo lo que hagan lo harán independientemente. Esto implica </w:t>
+      </w:r>
+      <w:r>
+        <w:rPr>
+          <w:lang w:val="es-ES"/>
+        </w:rPr>
+        <w:t>que,</w:t>
+      </w:r>
+      <w:r>
+        <w:rPr>
+          <w:lang w:val="es-ES"/>
+        </w:rPr>
+        <w:t xml:space="preserve"> si el proceso hijo guarda información en una variable local suya, el proceso padre no tendrá acceso a esta variable.</w:t>
+      </w:r>
+    </w:p>
+    <w:p>
+      <w:pPr>
+        <w:ind w:firstLine="708"/>
+        <w:jc w:val="both"/>
+        <w:rPr>
+          <w:lang w:val="es-ES"/>
+        </w:rPr>
+      </w:pPr>
+    </w:p>
+    <w:p>
+      <w:pPr>
+        <w:ind w:firstLine="708"/>
+        <w:jc w:val="both"/>
+        <w:rPr>
+          <w:lang w:val="es-ES"/>
+        </w:rPr>
+      </w:pPr>
+      <w:r>
+        <w:rPr>
+          <w:lang w:val="es-ES"/>
+        </w:rPr>
+        <w:t xml:space="preserve">Ambos procesos tendrán que liberar la memoria, pues a pesar de que la reservó </w:t>
+      </w:r>
+      <w:r>
+        <w:rPr>
+          <w:lang w:val="es-ES"/>
+        </w:rPr>
+        <w:t>únicamente</w:t>
+      </w:r>
+      <w:r>
+        <w:rPr>
+          <w:lang w:val="es-ES"/>
+        </w:rPr>
+        <w:t xml:space="preserve"> el padre, al hacer el </w:t>
+      </w:r>
+      <w:proofErr w:type="spellStart"/>
+      <w:r>
+        <w:rPr>
+          <w:lang w:val="es-ES"/>
+        </w:rPr>
+        <w:t>fork</w:t>
+      </w:r>
+      <w:proofErr w:type="spellEnd"/>
+      <w:r>
+        <w:rPr>
+          <w:lang w:val="es-ES"/>
+        </w:rPr>
+        <w:t xml:space="preserve"> el hijo también reserva esa memoria. Por eso hemos hecho el free para los dos procesos.</w:t>
+      </w:r>
+    </w:p>
+    <w:p>
+      <w:pPr>
+        <w:jc w:val="both"/>
+        <w:rPr>
+          <w:lang w:val="es-ES"/>
+        </w:rPr>
+      </w:pPr>
+    </w:p>
+    <w:p>
+      <w:pPr>
+        <w:jc w:val="both"/>
+        <w:rPr>
+          <w:b/>
+          <w:lang w:val="es-ES"/>
+        </w:rPr>
+      </w:pPr>
+      <w:r>
+        <w:rPr>
+          <w:b/>
+          <w:lang w:val="es-ES"/>
+        </w:rPr>
+        <w:t>Ejercicio 9</w:t>
+      </w:r>
+    </w:p>
+    <w:p>
+      <w:pPr>
+        <w:jc w:val="both"/>
+        <w:rPr>
+          <w:b/>
+          <w:lang w:val="es-ES"/>
+        </w:rPr>
+      </w:pPr>
+    </w:p>
+    <w:p>
+      <w:pPr>
+        <w:jc w:val="both"/>
+        <w:rPr>
+          <w:lang w:val="es-ES"/>
+        </w:rPr>
+      </w:pPr>
+      <w:r>
+        <w:rPr>
+          <w:b/>
+          <w:lang w:val="es-ES"/>
+        </w:rPr>
+        <w:tab/>
+      </w:r>
+      <w:r>
+        <w:rPr>
+          <w:lang w:val="es-ES"/>
+        </w:rPr>
+        <w:t>(INCLUIR BATERIA DE PRUEBAS</w:t>
+      </w:r>
+      <w:r>
+        <w:rPr>
+          <w:lang w:val="es-ES"/>
+        </w:rPr>
+        <w:t xml:space="preserve"> CUANDO LO TERMINEMOS</w:t>
+      </w:r>
       <w:bookmarkStart w:id="1" w:name="_GoBack"/>
       <w:bookmarkEnd w:id="1"/>
+      <w:r>
+        <w:rPr>
+          <w:lang w:val="es-ES"/>
+        </w:rPr>
+        <w:t>)</w:t>
+      </w:r>
+    </w:p>
+    <w:p>
+      <w:pPr>
+        <w:jc w:val="both"/>
+        <w:rPr>
+          <w:lang w:val="es-ES"/>
+        </w:rPr>
+      </w:pPr>
+    </w:p>
+    <w:p>
+      <w:pPr>
+        <w:jc w:val="both"/>
+        <w:rPr>
+          <w:b/>
+          <w:lang w:val="es-ES"/>
+        </w:rPr>
+      </w:pPr>
+      <w:r>
+        <w:rPr>
+          <w:b/>
+          <w:lang w:val="es-ES"/>
+        </w:rPr>
+        <w:t>Ejercicio 12</w:t>
+      </w:r>
+    </w:p>
+    <w:p>
+      <w:pPr>
+        <w:jc w:val="both"/>
+        <w:rPr>
+          <w:b/>
+          <w:lang w:val="es-ES"/>
+        </w:rPr>
+      </w:pPr>
+    </w:p>
+    <w:p>
+      <w:pPr>
+        <w:ind w:firstLine="708"/>
+        <w:jc w:val="both"/>
+        <w:rPr>
+          <w:lang w:val="es-ES"/>
+        </w:rPr>
+      </w:pPr>
+      <w:r>
+        <w:rPr>
+          <w:lang w:val="es-ES"/>
+        </w:rPr>
+        <w:lastRenderedPageBreak/>
+        <w:t xml:space="preserve">Es </w:t>
+      </w:r>
+      <w:r>
+        <w:rPr>
+          <w:lang w:val="es-ES"/>
+        </w:rPr>
+        <w:t>más</w:t>
+      </w:r>
+      <w:r>
+        <w:rPr>
+          <w:lang w:val="es-ES"/>
+        </w:rPr>
+        <w:t xml:space="preserve"> rápido el ejercicio12b, la opción en la que se usan hilos. Esto es claro debido a que el tiempo de creación y terminación de los hilos es </w:t>
+      </w:r>
+      <w:r>
+        <w:rPr>
+          <w:lang w:val="es-ES"/>
+        </w:rPr>
+        <w:t>más</w:t>
+      </w:r>
+      <w:r>
+        <w:rPr>
+          <w:lang w:val="es-ES"/>
+        </w:rPr>
+        <w:t xml:space="preserve"> corto que el de los procesos.</w:t>
+      </w:r>
+    </w:p>
+    <w:p>
+      <w:pPr>
+        <w:jc w:val="both"/>
+        <w:rPr>
+          <w:lang w:val="es-ES"/>
+        </w:rPr>
+      </w:pPr>
+    </w:p>
+    <w:p>
+      <w:pPr>
+        <w:jc w:val="both"/>
+        <w:rPr>
+          <w:b/>
+          <w:lang w:val="es-ES"/>
+        </w:rPr>
+      </w:pPr>
+      <w:r>
+        <w:rPr>
+          <w:b/>
+          <w:lang w:val="es-ES"/>
+        </w:rPr>
+        <w:t>Ejercicio 13</w:t>
+      </w:r>
+    </w:p>
+    <w:p>
+      <w:pPr>
+        <w:jc w:val="both"/>
+        <w:rPr>
+          <w:b/>
+          <w:lang w:val="es-ES"/>
+        </w:rPr>
+      </w:pPr>
+    </w:p>
+    <w:p>
+      <w:pPr>
+        <w:ind w:firstLine="708"/>
+        <w:jc w:val="both"/>
+        <w:rPr>
+          <w:lang w:val="es-ES"/>
+        </w:rPr>
+      </w:pPr>
+      <w:r>
+        <w:rPr>
+          <w:lang w:val="es-ES"/>
+        </w:rPr>
+        <w:t xml:space="preserve">Compartir información entre hilos es mucho </w:t>
+      </w:r>
+      <w:r>
+        <w:rPr>
+          <w:lang w:val="es-ES"/>
+        </w:rPr>
+        <w:t>más</w:t>
+      </w:r>
+      <w:r>
+        <w:rPr>
+          <w:lang w:val="es-ES"/>
+        </w:rPr>
+        <w:t xml:space="preserve"> sencillo que entre procesos. Esto es debido a que los hilos comparten la memoria y los recursos del proceso al que pertenecen, luego no es necesario el uso de pipes. Simplemente modificando el valor de una variable global del proceso pueden pasarse información.</w:t>
+      </w:r>
     </w:p>
     <w:sectPr>
-      <w:headerReference w:type="default" r:id="rId6"/>
-      <w:footerReference w:type="default" r:id="rId7"/>
+      <w:headerReference w:type="default" r:id="rId7"/>
+      <w:footerReference w:type="default" r:id="rId8"/>
       <w:pgSz w:w="11906" w:h="16838"/>
       <w:pgMar w:top="1417" w:right="1701" w:bottom="1417" w:left="1701" w:header="708" w:footer="708" w:gutter="0"/>
       <w:cols w:space="708"/>
@@ -380,6 +1197,7 @@
         <w:docPartUnique/>
       </w:docPartObj>
     </w:sdtPr>
+    <w:sdtEndPr/>
     <w:sdtContent>
       <w:p>
         <w:pPr>
@@ -396,9 +1214,10 @@
         </w:r>
         <w:r>
           <w:rPr>
+            <w:noProof/>
             <w:lang w:val="es-ES"/>
           </w:rPr>
-          <w:t>2</w:t>
+          <w:t>3</w:t>
         </w:r>
         <w:r>
           <w:fldChar w:fldCharType="end"/>
@@ -616,6 +1435,127 @@
     </w:pPr>
   </w:p>
 </w:hdr>
+</file>
+
+<file path=word/numbering.xml><?xml version="1.0" encoding="utf-8"?>
+<w:numbering xmlns:wpc="http://schemas.microsoft.com/office/word/2010/wordprocessingCanvas" xmlns:cx="http://schemas.microsoft.com/office/drawing/2014/chartex" xmlns:cx1="http://schemas.microsoft.com/office/drawing/2015/9/8/chartex" xmlns:cx2="http://schemas.microsoft.com/office/drawing/2015/10/21/chartex" xmlns:cx3="http://schemas.microsoft.com/office/drawing/2016/5/9/chartex" xmlns:cx4="http://schemas.microsoft.com/office/drawing/2016/5/10/chartex" xmlns:cx5="http://schemas.microsoft.com/office/drawing/2016/5/11/chartex" xmlns:cx6="http://schemas.microsoft.com/office/drawing/2016/5/12/chartex" xmlns:cx7="http://schemas.microsoft.com/office/drawing/2016/5/13/chartex" xmlns:cx8="http://schemas.microsoft.com/office/drawing/2016/5/14/chartex" xmlns:mc="http://schemas.openxmlformats.org/markup-compatibility/2006" xmlns:aink="http://schemas.microsoft.com/office/drawing/2016/ink" xmlns:am3d="http://schemas.microsoft.com/office/drawing/2017/model3d" xmlns:o="urn:schemas-microsoft-com:office:office" xmlns:r="http://schemas.openxmlformats.org/officeDocument/2006/relationships" xmlns:m="http://schemas.openxmlformats.org/officeDocument/2006/math" xmlns:v="urn:schemas-microsoft-com:vml" xmlns:wp14="http://schemas.microsoft.com/office/word/2010/wordprocessingDrawing" xmlns:wp="http://schemas.openxmlformats.org/drawingml/2006/wordprocessingDrawing" xmlns:w10="urn:schemas-microsoft-com:office:word" xmlns:w="http://schemas.openxmlformats.org/wordprocessingml/2006/main" xmlns:w14="http://schemas.microsoft.com/office/word/2010/wordml" xmlns:w15="http://schemas.microsoft.com/office/word/2012/wordml" xmlns:w16cid="http://schemas.microsoft.com/office/word/2016/wordml/cid" xmlns:w16se="http://schemas.microsoft.com/office/word/2015/wordml/symex" xmlns:wpg="http://schemas.microsoft.com/office/word/2010/wordprocessingGroup" xmlns:wpi="http://schemas.microsoft.com/office/word/2010/wordprocessingInk" xmlns:wne="http://schemas.microsoft.com/office/word/2006/wordml" xmlns:wps="http://schemas.microsoft.com/office/word/2010/wordprocessingShape" mc:Ignorable="w14 w15 w16se w16cid wp14">
+  <w:abstractNum w:abstractNumId="0" w15:restartNumberingAfterBreak="0">
+    <w:nsid w:val="7B694F64"/>
+    <w:multiLevelType w:val="hybridMultilevel"/>
+    <w:tmpl w:val="49747626"/>
+    <w:lvl w:ilvl="0" w:tplc="0C0A0001">
+      <w:start w:val="1"/>
+      <w:numFmt w:val="bullet"/>
+      <w:lvlText w:val=""/>
+      <w:lvlJc w:val="left"/>
+      <w:pPr>
+        <w:ind w:left="720" w:hanging="360"/>
+      </w:pPr>
+      <w:rPr>
+        <w:rFonts w:ascii="Symbol" w:hAnsi="Symbol" w:hint="default"/>
+      </w:rPr>
+    </w:lvl>
+    <w:lvl w:ilvl="1" w:tplc="0C0A0003" w:tentative="1">
+      <w:start w:val="1"/>
+      <w:numFmt w:val="bullet"/>
+      <w:lvlText w:val="o"/>
+      <w:lvlJc w:val="left"/>
+      <w:pPr>
+        <w:ind w:left="1440" w:hanging="360"/>
+      </w:pPr>
+      <w:rPr>
+        <w:rFonts w:ascii="Courier New" w:hAnsi="Courier New" w:cs="Courier New" w:hint="default"/>
+      </w:rPr>
+    </w:lvl>
+    <w:lvl w:ilvl="2" w:tplc="0C0A0005" w:tentative="1">
+      <w:start w:val="1"/>
+      <w:numFmt w:val="bullet"/>
+      <w:lvlText w:val=""/>
+      <w:lvlJc w:val="left"/>
+      <w:pPr>
+        <w:ind w:left="2160" w:hanging="360"/>
+      </w:pPr>
+      <w:rPr>
+        <w:rFonts w:ascii="Wingdings" w:hAnsi="Wingdings" w:hint="default"/>
+      </w:rPr>
+    </w:lvl>
+    <w:lvl w:ilvl="3" w:tplc="0C0A0001" w:tentative="1">
+      <w:start w:val="1"/>
+      <w:numFmt w:val="bullet"/>
+      <w:lvlText w:val=""/>
+      <w:lvlJc w:val="left"/>
+      <w:pPr>
+        <w:ind w:left="2880" w:hanging="360"/>
+      </w:pPr>
+      <w:rPr>
+        <w:rFonts w:ascii="Symbol" w:hAnsi="Symbol" w:hint="default"/>
+      </w:rPr>
+    </w:lvl>
+    <w:lvl w:ilvl="4" w:tplc="0C0A0003" w:tentative="1">
+      <w:start w:val="1"/>
+      <w:numFmt w:val="bullet"/>
+      <w:lvlText w:val="o"/>
+      <w:lvlJc w:val="left"/>
+      <w:pPr>
+        <w:ind w:left="3600" w:hanging="360"/>
+      </w:pPr>
+      <w:rPr>
+        <w:rFonts w:ascii="Courier New" w:hAnsi="Courier New" w:cs="Courier New" w:hint="default"/>
+      </w:rPr>
+    </w:lvl>
+    <w:lvl w:ilvl="5" w:tplc="0C0A0005" w:tentative="1">
+      <w:start w:val="1"/>
+      <w:numFmt w:val="bullet"/>
+      <w:lvlText w:val=""/>
+      <w:lvlJc w:val="left"/>
+      <w:pPr>
+        <w:ind w:left="4320" w:hanging="360"/>
+      </w:pPr>
+      <w:rPr>
+        <w:rFonts w:ascii="Wingdings" w:hAnsi="Wingdings" w:hint="default"/>
+      </w:rPr>
+    </w:lvl>
+    <w:lvl w:ilvl="6" w:tplc="0C0A0001" w:tentative="1">
+      <w:start w:val="1"/>
+      <w:numFmt w:val="bullet"/>
+      <w:lvlText w:val=""/>
+      <w:lvlJc w:val="left"/>
+      <w:pPr>
+        <w:ind w:left="5040" w:hanging="360"/>
+      </w:pPr>
+      <w:rPr>
+        <w:rFonts w:ascii="Symbol" w:hAnsi="Symbol" w:hint="default"/>
+      </w:rPr>
+    </w:lvl>
+    <w:lvl w:ilvl="7" w:tplc="0C0A0003" w:tentative="1">
+      <w:start w:val="1"/>
+      <w:numFmt w:val="bullet"/>
+      <w:lvlText w:val="o"/>
+      <w:lvlJc w:val="left"/>
+      <w:pPr>
+        <w:ind w:left="5760" w:hanging="360"/>
+      </w:pPr>
+      <w:rPr>
+        <w:rFonts w:ascii="Courier New" w:hAnsi="Courier New" w:cs="Courier New" w:hint="default"/>
+      </w:rPr>
+    </w:lvl>
+    <w:lvl w:ilvl="8" w:tplc="0C0A0005" w:tentative="1">
+      <w:start w:val="1"/>
+      <w:numFmt w:val="bullet"/>
+      <w:lvlText w:val=""/>
+      <w:lvlJc w:val="left"/>
+      <w:pPr>
+        <w:ind w:left="6480" w:hanging="360"/>
+      </w:pPr>
+      <w:rPr>
+        <w:rFonts w:ascii="Wingdings" w:hAnsi="Wingdings" w:hint="default"/>
+      </w:rPr>
+    </w:lvl>
+  </w:abstractNum>
+  <w:num w:numId="1">
+    <w:abstractNumId w:val="0"/>
+  </w:num>
+</w:numbering>
 </file>
 
 <file path=word/styles.xml><?xml version="1.0" encoding="utf-8"?>
@@ -1177,6 +2117,17 @@
       <w:u w:val="single"/>
     </w:rPr>
   </w:style>
+  <w:style w:type="paragraph" w:styleId="Prrafodelista">
+    <w:name w:val="List Paragraph"/>
+    <w:basedOn w:val="Normal"/>
+    <w:uiPriority w:val="34"/>
+    <w:qFormat/>
+    <w:rsid w:val="00CC728B"/>
+    <w:pPr>
+      <w:ind w:left="720"/>
+      <w:contextualSpacing/>
+    </w:pPr>
+  </w:style>
 </w:styles>
 </file>
 

</xml_diff>